<commit_message>
Changed my email on the ckeclist.
</commit_message>
<xml_diff>
--- a/GPGames_Archive_Checklist.docx
+++ b/GPGames_Archive_Checklist.docx
@@ -981,8 +981,6 @@
               </w:rPr>
               <w:t>r</w:t>
             </w:r>
-            <w:bookmarkStart w:id="0" w:name="_GoBack"/>
-            <w:bookmarkEnd w:id="0"/>
             <w:r>
               <w:rPr>
                 <w:b w:val="0"/>
@@ -1588,7 +1586,7 @@
                 <w:szCs w:val="40"/>
               </w:rPr>
             </w:pPr>
-            <w:bookmarkStart w:id="1" w:name="Check1"/>
+            <w:bookmarkStart w:id="0" w:name="Check1"/>
             <w:r>
               <w:rPr>
                 <w:b/>
@@ -1597,7 +1595,7 @@
               </w:rPr>
               <w:t>Game Information</w:t>
             </w:r>
-            <w:bookmarkEnd w:id="1"/>
+            <w:bookmarkEnd w:id="0"/>
           </w:p>
         </w:tc>
       </w:tr>
@@ -2551,25 +2549,7 @@
                     <w:szCs w:val="20"/>
                     <w:shd w:val="clear" w:color="auto" w:fill="FFFFFF"/>
                   </w:rPr>
-                  <w:t xml:space="preserve">In Titans with Sticks, you and three other teammates must face off against four opponents in a game </w:t>
-                </w:r>
-                <w:r>
-                  <w:rPr>
-                    <w:rFonts w:ascii="Arial" w:hAnsi="Arial" w:cs="Arial"/>
-                    <w:sz w:val="20"/>
-                    <w:szCs w:val="20"/>
-                    <w:shd w:val="clear" w:color="auto" w:fill="FFFFFF"/>
-                  </w:rPr>
-                  <w:t>like</w:t>
-                </w:r>
-                <w:r>
-                  <w:rPr>
-                    <w:rFonts w:ascii="Arial" w:hAnsi="Arial" w:cs="Arial"/>
-                    <w:sz w:val="20"/>
-                    <w:szCs w:val="20"/>
-                    <w:shd w:val="clear" w:color="auto" w:fill="FFFFFF"/>
-                  </w:rPr>
-                  <w:t xml:space="preserve"> lacrosse. Armed only with a stick, you must work together with your team to get the ball to the other end of the arena so that someone can throw it into the goal. This isn't your typical sports game though, as you must traverse an arena where the floor is constantly moving up and down, creating trenches and walkways.</w:t>
+                  <w:t>In Titans with Sticks, you and three other teammates must face off against four opponents in a game like lacrosse. Armed only with a stick, you must work together with your team to get the ball to the other end of the arena so that someone can throw it into the goal. This isn't your typical sports game though, as you must traverse an arena where the floor is constantly moving up and down, creating trenches and walkways.</w:t>
                 </w:r>
               </w:p>
             </w:tc>
@@ -3564,7 +3544,19 @@
               </w:tcPr>
               <w:p>
                 <w:r>
-                  <w:t>asianman547@gmail.com</w:t>
+                  <w:t>Tdevaney</w:t>
+                </w:r>
+                <w:r>
+                  <w:t>@</w:t>
+                </w:r>
+                <w:r>
+                  <w:t>fullsail</w:t>
+                </w:r>
+                <w:r>
+                  <w:t>.</w:t>
+                </w:r>
+                <w:r>
+                  <w:t>edu</w:t>
                 </w:r>
               </w:p>
               <w:p>
@@ -3747,7 +3739,7 @@
                 <w:szCs w:val="40"/>
               </w:rPr>
             </w:pPr>
-            <w:bookmarkStart w:id="2" w:name="FH"/>
+            <w:bookmarkStart w:id="1" w:name="FH"/>
             <w:r>
               <w:rPr>
                 <w:b/>
@@ -3756,7 +3748,7 @@
               </w:rPr>
               <w:t xml:space="preserve">Folder Hierarchy Checklist </w:t>
             </w:r>
-            <w:bookmarkEnd w:id="2"/>
+            <w:bookmarkEnd w:id="1"/>
           </w:p>
         </w:tc>
       </w:tr>
@@ -4228,7 +4220,7 @@
                 <w:szCs w:val="40"/>
               </w:rPr>
             </w:pPr>
-            <w:bookmarkStart w:id="3" w:name="GI"/>
+            <w:bookmarkStart w:id="2" w:name="GI"/>
             <w:r>
               <w:rPr>
                 <w:b/>
@@ -4237,7 +4229,7 @@
               </w:rPr>
               <w:t xml:space="preserve">Game Installer Checklist </w:t>
             </w:r>
-            <w:bookmarkEnd w:id="3"/>
+            <w:bookmarkEnd w:id="2"/>
           </w:p>
         </w:tc>
       </w:tr>
@@ -4898,7 +4890,7 @@
                 <w:szCs w:val="40"/>
               </w:rPr>
             </w:pPr>
-            <w:bookmarkStart w:id="4" w:name="S"/>
+            <w:bookmarkStart w:id="3" w:name="S"/>
             <w:r>
               <w:rPr>
                 <w:b/>
@@ -4907,7 +4899,7 @@
               </w:rPr>
               <w:t xml:space="preserve">Screenshots Checklist </w:t>
             </w:r>
-            <w:bookmarkEnd w:id="4"/>
+            <w:bookmarkEnd w:id="3"/>
           </w:p>
         </w:tc>
       </w:tr>
@@ -5398,7 +5390,7 @@
                 <w:szCs w:val="40"/>
               </w:rPr>
             </w:pPr>
-            <w:bookmarkStart w:id="5" w:name="GV"/>
+            <w:bookmarkStart w:id="4" w:name="GV"/>
             <w:r>
               <w:rPr>
                 <w:b/>
@@ -5407,7 +5399,7 @@
               </w:rPr>
               <w:t>Gameplay Video Checklist</w:t>
             </w:r>
-            <w:bookmarkEnd w:id="5"/>
+            <w:bookmarkEnd w:id="4"/>
           </w:p>
         </w:tc>
       </w:tr>
@@ -5867,7 +5859,7 @@
                 <w:szCs w:val="40"/>
               </w:rPr>
             </w:pPr>
-            <w:bookmarkStart w:id="6" w:name="AB"/>
+            <w:bookmarkStart w:id="5" w:name="AB"/>
             <w:r>
               <w:rPr>
                 <w:b/>
@@ -5876,7 +5868,7 @@
               </w:rPr>
               <w:t>Perforce C</w:t>
             </w:r>
-            <w:bookmarkEnd w:id="6"/>
+            <w:bookmarkEnd w:id="5"/>
             <w:r>
               <w:rPr>
                 <w:b/>
@@ -6239,7 +6231,10 @@
         </w:tc>
       </w:tr>
     </w:tbl>
-    <w:p/>
+    <w:p>
+      <w:bookmarkStart w:id="6" w:name="_GoBack"/>
+      <w:bookmarkEnd w:id="6"/>
+    </w:p>
     <w:tbl>
       <w:tblPr>
         <w:tblStyle w:val="ColorfulGrid1"/>
@@ -8465,7 +8460,7 @@
     <w:lsdException w:name="Table Web 2" w:semiHidden="1" w:unhideWhenUsed="1"/>
     <w:lsdException w:name="Table Web 3" w:semiHidden="1" w:unhideWhenUsed="1"/>
     <w:lsdException w:name="Balloon Text" w:semiHidden="1" w:unhideWhenUsed="1"/>
-    <w:lsdException w:name="Table Grid" w:semiHidden="1" w:uiPriority="59" w:unhideWhenUsed="1"/>
+    <w:lsdException w:name="Table Grid" w:uiPriority="59"/>
     <w:lsdException w:name="Table Theme" w:semiHidden="1" w:unhideWhenUsed="1"/>
     <w:lsdException w:name="Placeholder Text" w:semiHidden="1"/>
     <w:lsdException w:name="No Spacing" w:uiPriority="1" w:qFormat="1"/>
@@ -9440,6 +9435,7 @@
     <w:rsidRoot w:val="00207A6A"/>
     <w:rsid w:val="00207A6A"/>
     <w:rsid w:val="00623650"/>
+    <w:rsid w:val="00775634"/>
     <w:rsid w:val="00782698"/>
     <w:rsid w:val="007B021D"/>
     <w:rsid w:val="00956ECA"/>
@@ -9638,7 +9634,7 @@
     <w:lsdException w:name="Table Web 2" w:semiHidden="1" w:unhideWhenUsed="1"/>
     <w:lsdException w:name="Table Web 3" w:semiHidden="1" w:unhideWhenUsed="1"/>
     <w:lsdException w:name="Balloon Text" w:semiHidden="1" w:unhideWhenUsed="1"/>
-    <w:lsdException w:name="Table Grid" w:semiHidden="1" w:uiPriority="59" w:unhideWhenUsed="1"/>
+    <w:lsdException w:name="Table Grid" w:uiPriority="59"/>
     <w:lsdException w:name="Table Theme" w:semiHidden="1" w:unhideWhenUsed="1"/>
     <w:lsdException w:name="Placeholder Text" w:semiHidden="1"/>
     <w:lsdException w:name="No Spacing" w:uiPriority="1" w:qFormat="1"/>

</xml_diff>